<commit_message>
ElectSoft - Informe y código de redes neuronales monocapa
</commit_message>
<xml_diff>
--- a/proyectoDeGrado/IDEAS.docx
+++ b/proyectoDeGrado/IDEAS.docx
@@ -3,108 +3,321 @@
 <w:document xmlns:wpc="http://schemas.microsoft.com/office/word/2010/wordprocessingCanvas" xmlns:cx="http://schemas.microsoft.com/office/drawing/2014/chartex" xmlns:cx1="http://schemas.microsoft.com/office/drawing/2015/9/8/chartex" xmlns:cx2="http://schemas.microsoft.com/office/drawing/2015/10/21/chartex" xmlns:cx3="http://schemas.microsoft.com/office/drawing/2016/5/9/chartex" xmlns:cx4="http://schemas.microsoft.com/office/drawing/2016/5/10/chartex" xmlns:cx5="http://schemas.microsoft.com/office/drawing/2016/5/11/chartex" xmlns:cx6="http://schemas.microsoft.com/office/drawing/2016/5/12/chartex" xmlns:cx7="http://schemas.microsoft.com/office/drawing/2016/5/13/chartex" xmlns:cx8="http://schemas.microsoft.com/office/drawing/2016/5/14/chartex" xmlns:mc="http://schemas.openxmlformats.org/markup-compatibility/2006" xmlns:aink="http://schemas.microsoft.com/office/drawing/2016/ink" xmlns:am3d="http://schemas.microsoft.com/office/drawing/2017/model3d" xmlns:o="urn:schemas-microsoft-com:office:office" xmlns:r="http://schemas.openxmlformats.org/officeDocument/2006/relationships" xmlns:m="http://schemas.openxmlformats.org/officeDocument/2006/math" xmlns:v="urn:schemas-microsoft-com:vml" xmlns:wp14="http://schemas.microsoft.com/office/word/2010/wordprocessingDrawing" xmlns:wp="http://schemas.openxmlformats.org/drawingml/2006/wordprocessingDrawing" xmlns:w10="urn:schemas-microsoft-com:office:word" xmlns:w="http://schemas.openxmlformats.org/wordprocessingml/2006/main" xmlns:w14="http://schemas.microsoft.com/office/word/2010/wordml" xmlns:w15="http://schemas.microsoft.com/office/word/2012/wordml" xmlns:w16cex="http://schemas.microsoft.com/office/word/2018/wordml/cex" xmlns:w16cid="http://schemas.microsoft.com/office/word/2016/wordml/cid" xmlns:w16="http://schemas.microsoft.com/office/word/2018/wordml" xmlns:w16sdtdh="http://schemas.microsoft.com/office/word/2020/wordml/sdtdatahash" xmlns:w16se="http://schemas.microsoft.com/office/word/2015/wordml/symex" xmlns:wpg="http://schemas.microsoft.com/office/word/2010/wordprocessingGroup" xmlns:wpi="http://schemas.microsoft.com/office/word/2010/wordprocessingInk" xmlns:wne="http://schemas.microsoft.com/office/word/2006/wordml" xmlns:wps="http://schemas.microsoft.com/office/word/2010/wordprocessingShape" mc:Ignorable="w14 w15 w16se w16cid w16 w16cex w16sdtdh wp14">
   <w:body>
     <w:p>
-      <w:r>
-        <w:t>Proyecto de Grado (</w:t>
-      </w:r>
-      <w:r>
-        <w:t>A</w:t>
-      </w:r>
-      <w:r>
-        <w:t>ppsicalese)</w:t>
-      </w:r>
-    </w:p>
-    <w:p>
-      <w:r>
-        <w:t>Ideas:</w:t>
-      </w:r>
-    </w:p>
-    <w:p>
-      <w:pPr>
-        <w:pStyle w:val="ListParagraph"/>
-        <w:numPr>
-          <w:ilvl w:val="0"/>
-          <w:numId w:val="1"/>
-        </w:numPr>
-        <w:rPr>
-          <w:lang w:val="es-CO"/>
-        </w:rPr>
-      </w:pPr>
-      <w:r>
-        <w:rPr>
-          <w:rStyle w:val="Strong"/>
-          <w:lang w:val="es-CO"/>
-        </w:rPr>
-        <w:t>Segmentación por Estilo y Especialidad:</w:t>
-      </w:r>
-      <w:r>
-        <w:rPr>
-          <w:lang w:val="es-CO"/>
-        </w:rPr>
-        <w:t xml:space="preserve"> Permit</w:t>
-      </w:r>
-      <w:r>
-        <w:rPr>
-          <w:lang w:val="es-CO"/>
-        </w:rPr>
-        <w:t xml:space="preserve">ir que </w:t>
-      </w:r>
-      <w:r>
-        <w:rPr>
-          <w:lang w:val="es-CO"/>
-        </w:rPr>
-        <w:t xml:space="preserve">los usuarios </w:t>
-      </w:r>
-      <w:r>
-        <w:rPr>
-          <w:lang w:val="es-CO"/>
-        </w:rPr>
-        <w:t xml:space="preserve">puedan </w:t>
-      </w:r>
-      <w:r>
-        <w:rPr>
-          <w:lang w:val="es-CO"/>
-        </w:rPr>
-        <w:t xml:space="preserve">filtrar barberos según estilos específicos (clásico, moderno, urbano, etc.) o especialidades (barbas, </w:t>
-      </w:r>
-      <w:r>
-        <w:rPr>
-          <w:lang w:val="es-CO"/>
-        </w:rPr>
-        <w:t xml:space="preserve">trenzas, </w:t>
-      </w:r>
-      <w:proofErr w:type="spellStart"/>
-      <w:r>
-        <w:rPr>
-          <w:lang w:val="es-CO"/>
-        </w:rPr>
-        <w:t>etc</w:t>
-      </w:r>
-      <w:proofErr w:type="spellEnd"/>
-      <w:r>
-        <w:rPr>
-          <w:lang w:val="es-CO"/>
-        </w:rPr>
-        <w:t>).</w:t>
-      </w:r>
-    </w:p>
-    <w:p>
-      <w:pPr>
-        <w:pStyle w:val="ListParagraph"/>
-        <w:numPr>
-          <w:ilvl w:val="0"/>
-          <w:numId w:val="1"/>
-        </w:numPr>
-        <w:rPr>
-          <w:lang w:val="es-CO"/>
-        </w:rPr>
-      </w:pPr>
-      <w:r>
-        <w:rPr>
-          <w:rStyle w:val="Strong"/>
-          <w:lang w:val="es-CO"/>
-        </w:rPr>
-        <w:t>Integración de Calendarios y Reservas Rápidas:</w:t>
-      </w:r>
+      <w:pPr>
+        <w:rPr>
+          <w:rFonts w:ascii="Arial" w:hAnsi="Arial" w:cs="Arial"/>
+          <w:b/>
+          <w:bCs/>
+          <w:sz w:val="24"/>
+          <w:szCs w:val="24"/>
+          <w:lang w:val="es-CO"/>
+        </w:rPr>
+      </w:pPr>
+      <w:r>
+        <w:rPr>
+          <w:rFonts w:ascii="Arial" w:hAnsi="Arial" w:cs="Arial"/>
+          <w:b/>
+          <w:bCs/>
+          <w:sz w:val="24"/>
+          <w:szCs w:val="24"/>
+          <w:lang w:val="es-CO"/>
+        </w:rPr>
+        <w:t>PROYECTO DE ANALÍTICA DE DATOS</w:t>
+      </w:r>
+    </w:p>
+    <w:p>
+      <w:pPr>
+        <w:rPr>
+          <w:rFonts w:ascii="Arial" w:hAnsi="Arial" w:cs="Arial"/>
+          <w:b/>
+          <w:bCs/>
+          <w:sz w:val="24"/>
+          <w:szCs w:val="24"/>
+          <w:lang w:val="es-CO"/>
+        </w:rPr>
+      </w:pPr>
+      <w:r>
+        <w:rPr>
+          <w:rFonts w:ascii="Arial" w:hAnsi="Arial" w:cs="Arial"/>
+          <w:b/>
+          <w:bCs/>
+          <w:sz w:val="24"/>
+          <w:szCs w:val="24"/>
+          <w:lang w:val="es-CO"/>
+        </w:rPr>
+        <w:t xml:space="preserve">TEMA: </w:t>
+      </w:r>
+      <w:r>
+        <w:rPr>
+          <w:rFonts w:ascii="Arial" w:hAnsi="Arial" w:cs="Arial"/>
+          <w:b/>
+          <w:bCs/>
+          <w:sz w:val="24"/>
+          <w:szCs w:val="24"/>
+          <w:lang w:val="es-CO"/>
+        </w:rPr>
+        <w:t>Psicología y Sentimientos de los Jugadores</w:t>
+      </w:r>
+    </w:p>
+    <w:p>
+      <w:pPr>
+        <w:rPr>
+          <w:rFonts w:ascii="Arial" w:hAnsi="Arial" w:cs="Arial"/>
+          <w:sz w:val="24"/>
+          <w:szCs w:val="24"/>
+          <w:lang w:val="es-CO"/>
+        </w:rPr>
+      </w:pPr>
+      <w:r>
+        <w:rPr>
+          <w:rFonts w:ascii="Arial" w:hAnsi="Arial" w:cs="Arial"/>
+          <w:b/>
+          <w:bCs/>
+          <w:sz w:val="24"/>
+          <w:szCs w:val="24"/>
+          <w:lang w:val="es-CO"/>
+        </w:rPr>
+        <w:t>Entrevistas y encuestas:</w:t>
+      </w:r>
+      <w:r>
+        <w:rPr>
+          <w:rFonts w:ascii="Arial" w:hAnsi="Arial" w:cs="Arial"/>
+          <w:sz w:val="24"/>
+          <w:szCs w:val="24"/>
+          <w:lang w:val="es-CO"/>
+        </w:rPr>
+        <w:t xml:space="preserve"> Obtener datos cualitativos sobre cómo se sienten los jugadores antes, durante y después del partido.</w:t>
+      </w:r>
+    </w:p>
+    <w:p>
+      <w:pPr>
+        <w:rPr>
+          <w:rFonts w:ascii="Arial" w:hAnsi="Arial" w:cs="Arial"/>
+          <w:sz w:val="24"/>
+          <w:szCs w:val="24"/>
+          <w:lang w:val="es-CO"/>
+        </w:rPr>
+      </w:pPr>
+      <w:r>
+        <w:rPr>
+          <w:rFonts w:ascii="Arial" w:hAnsi="Arial" w:cs="Arial"/>
+          <w:b/>
+          <w:bCs/>
+          <w:sz w:val="24"/>
+          <w:szCs w:val="24"/>
+          <w:lang w:val="es-CO"/>
+        </w:rPr>
+        <w:t>Análisis de texto:</w:t>
+      </w:r>
+      <w:r>
+        <w:rPr>
+          <w:rFonts w:ascii="Arial" w:hAnsi="Arial" w:cs="Arial"/>
+          <w:sz w:val="24"/>
+          <w:szCs w:val="24"/>
+          <w:lang w:val="es-CO"/>
+        </w:rPr>
+        <w:t xml:space="preserve"> Aplicar técnicas de procesamiento de lenguaje natural (NLP) para analizar declaraciones y publicaciones en redes sociales de los jugadores.</w:t>
+      </w:r>
+    </w:p>
+    <w:p>
+      <w:pPr>
+        <w:rPr>
+          <w:rFonts w:ascii="Arial" w:hAnsi="Arial" w:cs="Arial"/>
+          <w:sz w:val="24"/>
+          <w:szCs w:val="24"/>
+          <w:lang w:val="es-CO"/>
+        </w:rPr>
+      </w:pPr>
+      <w:r>
+        <w:rPr>
+          <w:rFonts w:ascii="Arial" w:hAnsi="Arial" w:cs="Arial"/>
+          <w:b/>
+          <w:bCs/>
+          <w:sz w:val="24"/>
+          <w:szCs w:val="24"/>
+          <w:lang w:val="es-CO"/>
+        </w:rPr>
+        <w:t>Estudio de comportamiento:</w:t>
+      </w:r>
+      <w:r>
+        <w:rPr>
+          <w:rFonts w:ascii="Arial" w:hAnsi="Arial" w:cs="Arial"/>
+          <w:sz w:val="24"/>
+          <w:szCs w:val="24"/>
+          <w:lang w:val="es-CO"/>
+        </w:rPr>
+        <w:t xml:space="preserve"> Combinar datos de rendimiento con observaciones psicológicas para predecir cómo el estado mental de un jugador afecta su rendimiento.</w:t>
+      </w:r>
+    </w:p>
+    <w:p>
+      <w:pPr>
+        <w:rPr>
+          <w:rFonts w:ascii="Arial" w:hAnsi="Arial" w:cs="Arial"/>
+          <w:b/>
+          <w:bCs/>
+          <w:sz w:val="24"/>
+          <w:szCs w:val="24"/>
+          <w:lang w:val="es-CO"/>
+        </w:rPr>
+      </w:pPr>
+      <w:r>
+        <w:rPr>
+          <w:rFonts w:ascii="Arial" w:hAnsi="Arial" w:cs="Arial"/>
+          <w:b/>
+          <w:bCs/>
+          <w:sz w:val="24"/>
+          <w:szCs w:val="24"/>
+          <w:lang w:val="es-CO"/>
+        </w:rPr>
+        <w:t>Fuente de Datos:</w:t>
+      </w:r>
+    </w:p>
+    <w:p>
+      <w:pPr>
+        <w:rPr>
+          <w:rFonts w:ascii="Arial" w:hAnsi="Arial" w:cs="Arial"/>
+          <w:sz w:val="24"/>
+          <w:szCs w:val="24"/>
+          <w:lang w:val="es-CO"/>
+        </w:rPr>
+      </w:pPr>
+      <w:r>
+        <w:rPr>
+          <w:rFonts w:ascii="Arial" w:hAnsi="Arial" w:cs="Arial"/>
+          <w:sz w:val="24"/>
+          <w:szCs w:val="24"/>
+          <w:lang w:val="es-CO"/>
+        </w:rPr>
+        <w:t>Redes sociales y entrevistas: Recolectar opiniones y emociones de los jugadores a través de sus publicaciones y entrevistas.</w:t>
+      </w:r>
+    </w:p>
+    <w:p>
+      <w:pPr>
+        <w:rPr>
+          <w:rFonts w:ascii="Arial" w:hAnsi="Arial" w:cs="Arial"/>
+          <w:b/>
+          <w:bCs/>
+          <w:sz w:val="24"/>
+          <w:szCs w:val="24"/>
+          <w:lang w:val="es-CO"/>
+        </w:rPr>
+      </w:pPr>
+      <w:r>
+        <w:rPr>
+          <w:rFonts w:ascii="Arial" w:hAnsi="Arial" w:cs="Arial"/>
+          <w:b/>
+          <w:bCs/>
+          <w:sz w:val="24"/>
+          <w:szCs w:val="24"/>
+          <w:lang w:val="es-CO"/>
+        </w:rPr>
+        <w:t>¿Qué alcance tendría el proyecto?</w:t>
+      </w:r>
+    </w:p>
+    <w:p>
+      <w:pPr>
+        <w:rPr>
+          <w:rFonts w:ascii="Arial" w:hAnsi="Arial" w:cs="Arial"/>
+          <w:sz w:val="24"/>
+          <w:szCs w:val="24"/>
+          <w:lang w:val="es-CO"/>
+        </w:rPr>
+      </w:pPr>
+      <w:r>
+        <w:rPr>
+          <w:rFonts w:ascii="Arial" w:hAnsi="Arial" w:cs="Arial"/>
+          <w:sz w:val="24"/>
+          <w:szCs w:val="24"/>
+          <w:lang w:val="es-CO"/>
+        </w:rPr>
+        <w:t>Mi objetivo es descubrir y predecir lo que dicen y piensan los jugadores antes durante y después del partido. Enfocándome en la liga colombiana, usando entrevistas, y redes sociales para recolectar datos.</w:t>
+      </w:r>
+    </w:p>
+    <w:p>
+      <w:pPr>
+        <w:rPr>
+          <w:rFonts w:ascii="Arial" w:hAnsi="Arial" w:cs="Arial"/>
+          <w:sz w:val="24"/>
+          <w:szCs w:val="24"/>
+          <w:lang w:val="es-CO"/>
+        </w:rPr>
+      </w:pPr>
+    </w:p>
+    <w:p>
+      <w:pPr>
+        <w:rPr>
+          <w:rFonts w:ascii="Arial" w:hAnsi="Arial" w:cs="Arial"/>
+          <w:sz w:val="24"/>
+          <w:szCs w:val="24"/>
+          <w:lang w:val="es-CO"/>
+        </w:rPr>
+      </w:pPr>
+      <w:r>
+        <w:rPr>
+          <w:rFonts w:ascii="Arial" w:hAnsi="Arial" w:cs="Arial"/>
+          <w:sz w:val="24"/>
+          <w:szCs w:val="24"/>
+          <w:lang w:val="es-CO"/>
+        </w:rPr>
+        <w:t>ARTÍCULOS Y SUS BÚSQUEDAS</w:t>
+      </w:r>
+    </w:p>
+    <w:p>
+      <w:pPr>
+        <w:rPr>
+          <w:rFonts w:ascii="Arial" w:hAnsi="Arial" w:cs="Arial"/>
+          <w:sz w:val="24"/>
+          <w:szCs w:val="24"/>
+          <w:lang w:val="es-CO"/>
+        </w:rPr>
+      </w:pPr>
+      <w:r>
+        <w:rPr>
+          <w:rFonts w:ascii="Arial" w:hAnsi="Arial" w:cs="Arial"/>
+          <w:sz w:val="24"/>
+          <w:szCs w:val="24"/>
+          <w:lang w:val="es-CO"/>
+        </w:rPr>
+        <w:t>"análisis de sentimientos" EN "redes sociales" EN "fútbol"</w:t>
+      </w:r>
+    </w:p>
+    <w:p>
+      <w:pPr>
+        <w:rPr>
+          <w:rFonts w:ascii="Arial" w:hAnsi="Arial" w:cs="Arial"/>
+          <w:sz w:val="24"/>
+          <w:szCs w:val="24"/>
+          <w:lang w:val="es-CO"/>
+        </w:rPr>
+      </w:pPr>
+      <w:hyperlink r:id="rId5" w:history="1">
+        <w:r>
+          <w:rPr>
+            <w:rStyle w:val="Hyperlink"/>
+            <w:rFonts w:ascii="Arial" w:hAnsi="Arial" w:cs="Arial"/>
+            <w:sz w:val="24"/>
+            <w:szCs w:val="24"/>
+            <w:lang w:val="es-CO"/>
+          </w:rPr>
+          <w:t>https://repositorio.ucv.edu.pe/handle/20.500.12692/137368</w:t>
+        </w:r>
+      </w:hyperlink>
+    </w:p>
+    <w:p>
+      <w:pPr>
+        <w:rPr>
+          <w:lang w:val="es-CO"/>
+        </w:rPr>
+      </w:pPr>
+      <w:hyperlink r:id="rId6" w:history="1">
+        <w:r>
+          <w:rPr>
+            <w:rStyle w:val="Hyperlink"/>
+            <w:lang w:val="es-CO"/>
+          </w:rPr>
+          <w:t>Análisis de sentimiento en tweets de fútbol argentino (unc.edu.ar)</w:t>
+        </w:r>
+      </w:hyperlink>
       <w:r>
         <w:rPr>
           <w:lang w:val="es-CO"/>
@@ -115,178 +328,89 @@
         <w:rPr>
           <w:lang w:val="es-CO"/>
         </w:rPr>
-        <w:t>P</w:t>
-      </w:r>
-      <w:r>
-        <w:rPr>
-          <w:lang w:val="es-CO"/>
-        </w:rPr>
-        <w:t>ermitir la reserva de citas, integrar un sistema de gestión de horarios para los barberos, facilitando la organización de sus días y permitiendo a los usuarios ver disponibilidad en tiempo real.</w:t>
-      </w:r>
-    </w:p>
-    <w:p>
-      <w:pPr>
-        <w:pStyle w:val="ListParagraph"/>
-        <w:numPr>
-          <w:ilvl w:val="0"/>
-          <w:numId w:val="1"/>
-        </w:numPr>
-        <w:rPr>
-          <w:lang w:val="es-CO"/>
-        </w:rPr>
-      </w:pPr>
-      <w:r>
-        <w:rPr>
-          <w:rStyle w:val="Strong"/>
-          <w:lang w:val="es-CO"/>
-        </w:rPr>
-        <w:t>Sistema de Valoración Basado en Experiencia:</w:t>
-      </w:r>
-      <w:r>
-        <w:rPr>
-          <w:lang w:val="es-CO"/>
-        </w:rPr>
-        <w:t xml:space="preserve"> </w:t>
-      </w:r>
-      <w:r>
-        <w:rPr>
-          <w:lang w:val="es-CO"/>
-        </w:rPr>
-        <w:t>I</w:t>
-      </w:r>
-      <w:r>
-        <w:rPr>
-          <w:lang w:val="es-CO"/>
-        </w:rPr>
-        <w:t>mplementar un sistema de valoración basado en la experiencia completa del cliente: puntualidad, amabilidad, limpieza, etc. Esto ayudaría a construir una reputación más detallada.</w:t>
-      </w:r>
-    </w:p>
-    <w:p>
-      <w:pPr>
-        <w:pStyle w:val="ListParagraph"/>
-        <w:numPr>
-          <w:ilvl w:val="0"/>
-          <w:numId w:val="1"/>
-        </w:numPr>
-        <w:rPr>
-          <w:lang w:val="es-CO"/>
-        </w:rPr>
-      </w:pPr>
-      <w:r>
-        <w:rPr>
-          <w:rStyle w:val="Strong"/>
-          <w:lang w:val="es-CO"/>
-        </w:rPr>
-        <w:t>Incentivos para la Fidelización:</w:t>
-      </w:r>
-      <w:r>
-        <w:rPr>
-          <w:lang w:val="es-CO"/>
-        </w:rPr>
-        <w:t xml:space="preserve"> Implementa</w:t>
-      </w:r>
-      <w:r>
-        <w:rPr>
-          <w:lang w:val="es-CO"/>
-        </w:rPr>
-        <w:t xml:space="preserve">r </w:t>
-      </w:r>
-      <w:r>
-        <w:rPr>
-          <w:lang w:val="es-CO"/>
-        </w:rPr>
-        <w:t>un sistema de recompensas o puntos para usuarios frecuentes, ofreciendo descuentos o cortes gratuitos después de varias reservas.</w:t>
-      </w:r>
-    </w:p>
-    <w:p>
-      <w:pPr>
-        <w:pStyle w:val="ListParagraph"/>
-        <w:numPr>
-          <w:ilvl w:val="0"/>
-          <w:numId w:val="1"/>
-        </w:numPr>
-        <w:rPr>
-          <w:lang w:val="es-CO"/>
-        </w:rPr>
-      </w:pPr>
-      <w:r>
-        <w:rPr>
-          <w:rStyle w:val="Strong"/>
-          <w:lang w:val="es-CO"/>
-        </w:rPr>
-        <w:t>Personalización del Perfil del Usuario:</w:t>
-      </w:r>
-      <w:r>
-        <w:rPr>
-          <w:lang w:val="es-CO"/>
-        </w:rPr>
-        <w:t xml:space="preserve"> Permit</w:t>
-      </w:r>
-      <w:r>
-        <w:rPr>
-          <w:lang w:val="es-CO"/>
-        </w:rPr>
-        <w:t xml:space="preserve">ir a </w:t>
-      </w:r>
-      <w:r>
-        <w:rPr>
-          <w:lang w:val="es-CO"/>
-        </w:rPr>
-        <w:t>los usuarios guardar sus preferencias de cortes, estilos previos y hasta tener un portafolio personal de cortes realizados, lo cual facilita</w:t>
-      </w:r>
-      <w:r>
-        <w:rPr>
-          <w:lang w:val="es-CO"/>
-        </w:rPr>
-        <w:t xml:space="preserve">rá </w:t>
-      </w:r>
-      <w:r>
-        <w:rPr>
-          <w:lang w:val="es-CO"/>
-        </w:rPr>
-        <w:t>a los barberos conocer al cliente antes de la cita.</w:t>
-      </w:r>
-    </w:p>
-    <w:p>
-      <w:pPr>
-        <w:pStyle w:val="ListParagraph"/>
-        <w:numPr>
-          <w:ilvl w:val="0"/>
-          <w:numId w:val="1"/>
-        </w:numPr>
-        <w:rPr>
-          <w:lang w:val="es-CO"/>
-        </w:rPr>
-      </w:pPr>
-      <w:r>
-        <w:rPr>
-          <w:rStyle w:val="Strong"/>
-          <w:lang w:val="es-CO"/>
-        </w:rPr>
-        <w:t>Integración con Redes Sociales:</w:t>
-      </w:r>
-      <w:r>
-        <w:rPr>
-          <w:lang w:val="es-CO"/>
-        </w:rPr>
-        <w:t xml:space="preserve"> Los usuarios </w:t>
-      </w:r>
-      <w:r>
-        <w:rPr>
-          <w:lang w:val="es-CO"/>
-        </w:rPr>
-        <w:t>podrán</w:t>
-      </w:r>
-      <w:r>
-        <w:rPr>
-          <w:lang w:val="es-CO"/>
-        </w:rPr>
-        <w:t xml:space="preserve"> compartir sus cortes directamente desde la app a sus redes sociales, ayudando a los barberos a obtener más visibilidad y recomendaciones.</w:t>
-      </w:r>
-    </w:p>
-    <w:p>
-      <w:pPr>
-        <w:rPr>
+        <w:t>(USAN NLP)</w:t>
+      </w:r>
+    </w:p>
+    <w:p>
+      <w:pPr>
+        <w:rPr>
+          <w:lang w:val="es-CO"/>
+        </w:rPr>
+      </w:pPr>
+      <w:r>
+        <w:rPr>
+          <w:lang w:val="es-CO"/>
+        </w:rPr>
+        <w:t>"estado mental" AND "futbol profesional colombiano"</w:t>
+      </w:r>
+    </w:p>
+    <w:p>
+      <w:hyperlink r:id="rId7" w:history="1">
+        <w:r>
+          <w:rPr>
+            <w:rStyle w:val="Hyperlink"/>
+            <w:lang w:val="es-CO"/>
+          </w:rPr>
+          <w:t xml:space="preserve">Factores psicológicos en la aparición de lesiones en jugadores de fútbol | </w:t>
+        </w:r>
+        <w:proofErr w:type="spellStart"/>
+        <w:r>
+          <w:rPr>
+            <w:rStyle w:val="Hyperlink"/>
+            <w:lang w:val="es-CO"/>
+          </w:rPr>
+          <w:t>DSpace</w:t>
+        </w:r>
+        <w:proofErr w:type="spellEnd"/>
+        <w:r>
+          <w:rPr>
+            <w:rStyle w:val="Hyperlink"/>
+            <w:lang w:val="es-CO"/>
+          </w:rPr>
+          <w:t>-CRIS @ UCA</w:t>
+        </w:r>
+      </w:hyperlink>
+    </w:p>
+    <w:p>
+      <w:pPr>
+        <w:rPr>
+          <w:lang w:val="es-CO"/>
+        </w:rPr>
+      </w:pPr>
+      <w:r>
+        <w:rPr>
+          <w:lang w:val="es-CO"/>
+        </w:rPr>
+        <w:t>"impacto emocional" AND "rendimiento deportivo" AND "futbol"</w:t>
+      </w:r>
+    </w:p>
+    <w:p>
+      <w:hyperlink r:id="rId8" w:history="1">
+        <w:r>
+          <w:rPr>
+            <w:rStyle w:val="Hyperlink"/>
+            <w:lang w:val="es-CO"/>
+          </w:rPr>
+          <w:t>Depresión y su impacto emocional en la práctica del deporte adolescente de 14 años de edad en la ciudad de Babahoyo (utb.edu.ec)</w:t>
+        </w:r>
+      </w:hyperlink>
+    </w:p>
+    <w:p>
+      <w:hyperlink r:id="rId9" w:history="1">
+        <w:r>
+          <w:rPr>
+            <w:rStyle w:val="Hyperlink"/>
+          </w:rPr>
+          <w:t>jun_art62.indd (unam.mx)</w:t>
+        </w:r>
+      </w:hyperlink>
+    </w:p>
+    <w:p>
+      <w:pPr>
+        <w:rPr>
+          <w:rFonts w:ascii="Arial" w:hAnsi="Arial" w:cs="Arial"/>
+          <w:sz w:val="24"/>
+          <w:szCs w:val="24"/>
           <w:lang w:val="es-CO"/>
         </w:rPr>
       </w:pPr>
@@ -847,6 +971,29 @@
       <w:contextualSpacing/>
     </w:pPr>
   </w:style>
+  <w:style w:type="character" w:styleId="Hyperlink">
+    <w:name w:val="Hyperlink"/>
+    <w:basedOn w:val="DefaultParagraphFont"/>
+    <w:uiPriority w:val="99"/>
+    <w:unhideWhenUsed/>
+    <w:rsid w:val="001D482D"/>
+    <w:rPr>
+      <w:color w:val="0563C1" w:themeColor="hyperlink"/>
+      <w:u w:val="single"/>
+    </w:rPr>
+  </w:style>
+  <w:style w:type="character" w:styleId="UnresolvedMention">
+    <w:name w:val="Unresolved Mention"/>
+    <w:basedOn w:val="DefaultParagraphFont"/>
+    <w:uiPriority w:val="99"/>
+    <w:semiHidden/>
+    <w:unhideWhenUsed/>
+    <w:rsid w:val="001D482D"/>
+    <w:rPr>
+      <w:color w:val="605E5C"/>
+      <w:shd w:val="clear" w:color="auto" w:fill="E1DFDD"/>
+    </w:rPr>
+  </w:style>
 </w:styles>
 </file>
 

</xml_diff>